<commit_message>
Design Document Link Added
</commit_message>
<xml_diff>
--- a/Documentation/Document With Links.docx
+++ b/Documentation/Document With Links.docx
@@ -167,6 +167,11 @@
       </w:r>
     </w:p>
     <w:p>
+      <w:pPr>
+        <w:rPr>
+          <w:rStyle w:val="Hyperlink"/>
+        </w:rPr>
+      </w:pPr>
       <w:hyperlink r:id="rId9" w:history="1">
         <w:r>
           <w:rPr>
@@ -180,24 +185,78 @@
       <w:pPr>
         <w:rPr>
           <w:rStyle w:val="Hyperlink"/>
-        </w:rPr>
-      </w:pPr>
-    </w:p>
-    <w:p>
-      <w:pPr>
+          <w:b/>
+          <w:color w:val="auto"/>
+          <w:u w:val="none"/>
+        </w:rPr>
+      </w:pPr>
+      <w:r>
         <w:rPr>
           <w:rStyle w:val="Hyperlink"/>
-        </w:rPr>
-      </w:pPr>
-    </w:p>
-    <w:p>
-      <w:pPr>
+          <w:b/>
+          <w:color w:val="auto"/>
+          <w:u w:val="none"/>
+        </w:rPr>
+        <w:t>Designed Documentation</w:t>
+      </w:r>
+      <w:r>
         <w:rPr>
           <w:rStyle w:val="Hyperlink"/>
-        </w:rPr>
-      </w:pPr>
+          <w:b/>
+          <w:color w:val="auto"/>
+          <w:u w:val="none"/>
+        </w:rPr>
+        <w:t>:</w:t>
+      </w:r>
       <w:bookmarkStart w:id="0" w:name="_GoBack"/>
       <w:bookmarkEnd w:id="0"/>
+    </w:p>
+    <w:p>
+      <w:pPr>
+        <w:rPr>
+          <w:rStyle w:val="Hyperlink"/>
+          <w:b/>
+          <w:color w:val="auto"/>
+          <w:u w:val="none"/>
+        </w:rPr>
+      </w:pPr>
+      <w:hyperlink r:id="rId10" w:history="1">
+        <w:r>
+          <w:rPr>
+            <w:rStyle w:val="Hyperlink"/>
+          </w:rPr>
+          <w:t>https://github.com/Uzzy97/Saftech-Fonez/tree/master/Documentation</w:t>
+        </w:r>
+      </w:hyperlink>
+    </w:p>
+    <w:p>
+      <w:pPr>
+        <w:rPr>
+          <w:color w:val="0000FF" w:themeColor="hyperlink"/>
+          <w:u w:val="single"/>
+        </w:rPr>
+      </w:pPr>
+    </w:p>
+    <w:p>
+      <w:pPr>
+        <w:rPr>
+          <w:rStyle w:val="Hyperlink"/>
+        </w:rPr>
+      </w:pPr>
+    </w:p>
+    <w:p>
+      <w:pPr>
+        <w:rPr>
+          <w:rStyle w:val="Hyperlink"/>
+        </w:rPr>
+      </w:pPr>
+    </w:p>
+    <w:p>
+      <w:pPr>
+        <w:rPr>
+          <w:rStyle w:val="Hyperlink"/>
+        </w:rPr>
+      </w:pPr>
     </w:p>
     <w:p>
       <w:pPr>
@@ -1333,7 +1392,7 @@
 </file>
 
 <file path=customXml/itemProps1.xml><?xml version="1.0" encoding="utf-8"?>
-<ds:datastoreItem xmlns:ds="http://schemas.openxmlformats.org/officeDocument/2006/customXml" ds:itemID="{90A483B3-1A83-4542-949B-7D764C89EAED}">
+<ds:datastoreItem xmlns:ds="http://schemas.openxmlformats.org/officeDocument/2006/customXml" ds:itemID="{DE73474C-ED64-449A-B253-5B411A1FE406}">
   <ds:schemaRefs>
     <ds:schemaRef ds:uri="http://schemas.openxmlformats.org/officeDocument/2006/bibliography"/>
   </ds:schemaRefs>

</xml_diff>